<commit_message>
fixes rendering annotations reports docx
</commit_message>
<xml_diff>
--- a/public/annotations_reports.docx
+++ b/public/annotations_reports.docx
@@ -5,14 +5,30 @@
     <w:p>
       <w:pPr>
         <w:pStyle w:val="Normal"/>
+        <w:rPr>
+          <w:sz w:val="40"/>
+          <w:szCs w:val="40"/>
+        </w:rPr>
+      </w:pPr>
+      <w:r>
+        <w:rPr>
+          <w:sz w:val="40"/>
+          <w:szCs w:val="40"/>
+        </w:rPr>
+        <w:t>{research}</w:t>
+      </w:r>
+    </w:p>
+    <w:p>
+      <w:pPr>
+        <w:pStyle w:val="Normal"/>
         <w:rPr/>
       </w:pPr>
       <w:r>
         <w:rPr>
-          <w:sz w:val="80"/>
-          <w:szCs w:val="80"/>
-        </w:rPr>
-        <w:t>{research}</w:t>
+          <w:sz w:val="24"/>
+          <w:szCs w:val="24"/>
+        </w:rPr>
+        <w:t>{#annotations}</w:t>
       </w:r>
     </w:p>
     <w:p>
@@ -32,15 +48,23 @@
     <w:p>
       <w:pPr>
         <w:pStyle w:val="Normal"/>
-        <w:rPr/>
+        <w:rPr>
+          <w:b w:val="false"/>
+          <w:b w:val="false"/>
+          <w:bCs w:val="false"/>
+        </w:rPr>
       </w:pPr>
+      <w:bookmarkStart w:id="0" w:name="__DdeLink__7_4068051147"/>
       <w:r>
         <w:rPr>
+          <w:b w:val="false"/>
+          <w:bCs w:val="false"/>
           <w:sz w:val="24"/>
           <w:szCs w:val="24"/>
         </w:rPr>
-        <w:t>{#annotations}</w:t>
+        <w:t>{#annotation_items}</w:t>
       </w:r>
+      <w:bookmarkEnd w:id="0"/>
     </w:p>
     <w:p>
       <w:pPr>
@@ -77,11 +101,7 @@
     <w:p>
       <w:pPr>
         <w:pStyle w:val="Normal"/>
-        <w:rPr>
-          <w:i/>
-          <w:i/>
-          <w:iCs/>
-        </w:rPr>
+        <w:rPr/>
       </w:pPr>
       <w:r>
         <w:rPr>
@@ -91,6 +111,27 @@
           <w:szCs w:val="24"/>
         </w:rPr>
         <w:t>{body}</w:t>
+      </w:r>
+    </w:p>
+    <w:p>
+      <w:pPr>
+        <w:pStyle w:val="Normal"/>
+        <w:rPr>
+          <w:b w:val="false"/>
+          <w:b w:val="false"/>
+          <w:bCs w:val="false"/>
+        </w:rPr>
+      </w:pPr>
+      <w:r>
+        <w:rPr>
+          <w:b w:val="false"/>
+          <w:bCs w:val="false"/>
+          <w:i/>
+          <w:iCs/>
+          <w:sz w:val="24"/>
+          <w:szCs w:val="24"/>
+        </w:rPr>
+        <w:t>{/annotation_items}</w:t>
       </w:r>
     </w:p>
     <w:p>

</xml_diff>

<commit_message>
citation and bibliography working bad
</commit_message>
<xml_diff>
--- a/public/annotations_reports.docx
+++ b/public/annotations_reports.docx
@@ -204,6 +204,101 @@
           <w:b/>
         </w:rPr>
         <w:t>Mapa Mental (Mind Mapping)</w:t>
+      </w:r>
+      <w:r>
+        <w:br w:type="page"/>
+      </w:r>
+    </w:p>
+    <w:p>
+      <w:pPr>
+        <w:pStyle w:val="Ndice"/>
+        <w:spacing w:lineRule="auto" w:line="240" w:before="0" w:after="0"/>
+        <w:rPr>
+          <w:b/>
+          <w:b/>
+          <w:bCs/>
+          <w:sz w:val="28"/>
+          <w:szCs w:val="28"/>
+        </w:rPr>
+      </w:pPr>
+      <w:r>
+        <w:rPr>
+          <w:b/>
+          <w:bCs/>
+          <w:sz w:val="28"/>
+          <w:szCs w:val="28"/>
+        </w:rPr>
+        <w:t>Referências</w:t>
+      </w:r>
+    </w:p>
+    <w:p>
+      <w:pPr>
+        <w:pStyle w:val="Ndice"/>
+        <w:spacing w:lineRule="auto" w:line="240" w:before="0" w:after="0"/>
+        <w:rPr/>
+      </w:pPr>
+      <w:r>
+        <w:rPr/>
+      </w:r>
+    </w:p>
+    <w:p>
+      <w:pPr>
+        <w:pStyle w:val="Ndice"/>
+        <w:spacing w:lineRule="auto" w:line="240" w:before="0" w:after="0"/>
+        <w:rPr/>
+      </w:pPr>
+      <w:r>
+        <w:rPr/>
+        <w:t>{#</w:t>
+      </w:r>
+      <w:bookmarkStart w:id="0" w:name="__DdeLink__57_3413876454"/>
+      <w:r>
+        <w:rPr/>
+        <w:t>bibliography</w:t>
+      </w:r>
+      <w:bookmarkEnd w:id="0"/>
+      <w:r>
+        <w:rPr/>
+        <w:t>}</w:t>
+      </w:r>
+    </w:p>
+    <w:p>
+      <w:pPr>
+        <w:pStyle w:val="Ndice"/>
+        <w:spacing w:lineRule="auto" w:line="240" w:before="0" w:after="0"/>
+        <w:rPr/>
+      </w:pPr>
+      <w:r>
+        <w:rPr/>
+        <w:t>{item}</w:t>
+      </w:r>
+    </w:p>
+    <w:p>
+      <w:pPr>
+        <w:pStyle w:val="Ndice"/>
+        <w:spacing w:lineRule="auto" w:line="240" w:before="0" w:after="0"/>
+        <w:rPr/>
+      </w:pPr>
+      <w:r>
+        <w:rPr/>
+        <w:t>{/bibliography}</w:t>
+      </w:r>
+    </w:p>
+    <w:p>
+      <w:pPr>
+        <w:pStyle w:val="Ndice"/>
+        <w:spacing w:lineRule="auto" w:line="240" w:before="0" w:after="0"/>
+        <w:rPr>
+          <w:b w:val="false"/>
+          <w:b w:val="false"/>
+          <w:bCs w:val="false"/>
+        </w:rPr>
+      </w:pPr>
+      <w:r>
+        <w:rPr>
+          <w:b w:val="false"/>
+          <w:bCs w:val="false"/>
+        </w:rPr>
       </w:r>
     </w:p>
     <w:sectPr>

</xml_diff>

<commit_message>
added journal to annotation reports
</commit_message>
<xml_diff>
--- a/public/annotations_reports.docx
+++ b/public/annotations_reports.docx
@@ -139,13 +139,24 @@
         <w:pStyle w:val="Ndice"/>
         <w:spacing w:lineRule="auto" w:line="240" w:before="0" w:after="0"/>
         <w:jc w:val="both"/>
-        <w:rPr>
-          <w:i/>
+        <w:rPr/>
+      </w:pPr>
+      <w:r>
+        <w:rPr>
           <w:i/>
           <w:iCs/>
           <w:sz w:val="22"/>
           <w:szCs w:val="22"/>
         </w:rPr>
+        <w:t>{keywords}</w:t>
+      </w:r>
+    </w:p>
+    <w:p>
+      <w:pPr>
+        <w:pStyle w:val="Ndice"/>
+        <w:spacing w:lineRule="auto" w:line="240" w:before="0" w:after="0"/>
+        <w:jc w:val="both"/>
+        <w:rPr/>
       </w:pPr>
       <w:r>
         <w:rPr>
@@ -154,7 +165,7 @@
           <w:sz w:val="22"/>
           <w:szCs w:val="22"/>
         </w:rPr>
-        <w:t>{keywords}</w:t>
+        <w:t>Jornal: {journal}</w:t>
       </w:r>
     </w:p>
     <w:p>
@@ -288,23 +299,16 @@
       <w:pPr>
         <w:pStyle w:val="Ndice"/>
         <w:spacing w:lineRule="auto" w:line="240" w:before="0" w:after="0"/>
-        <w:rPr>
-          <w:b w:val="false"/>
-          <w:b w:val="false"/>
-          <w:bCs w:val="false"/>
-        </w:rPr>
-      </w:pPr>
-      <w:r>
-        <w:rPr>
-          <w:b w:val="false"/>
-          <w:bCs w:val="false"/>
-        </w:rPr>
+        <w:rPr/>
+      </w:pPr>
+      <w:r>
+        <w:rPr/>
       </w:r>
     </w:p>
     <w:sectPr>
       <w:type w:val="nextPage"/>
       <w:pgSz w:w="11906" w:h="16838"/>
-      <w:pgMar w:left="1417" w:right="1417" w:header="0" w:top="1417" w:footer="0" w:bottom="1417" w:gutter="0"/>
+      <w:pgMar w:left="1417" w:right="1417" w:header="720" w:top="1417" w:footer="720" w:bottom="1417" w:gutter="0"/>
       <w:pgNumType w:fmt="decimal"/>
       <w:formProt w:val="false"/>
       <w:textDirection w:val="lrTb"/>

</xml_diff>